<commit_message>
Fixed minor error in Dynamic Leaf Biomass documentation.
</commit_message>
<xml_diff>
--- a/dynamic-leaf-biomass-fuels/trunk/deploy/docs/LANDIS-II Dynamic Fuels - Leaf Biomass v2.0 User Guide.docx
+++ b/dynamic-leaf-biomass-fuels/trunk/deploy/docs/LANDIS-II Dynamic Fuels - Leaf Biomass v2.0 User Guide.docx
@@ -10,21 +10,11 @@
       <w:r>
         <w:t xml:space="preserve">LANDIS-II </w:t>
       </w:r>
-      <w:r>
-        <w:fldChar w:fldCharType="begin"/>
-      </w:r>
-      <w:r>
-        <w:instrText xml:space="preserve"> DOCPROPERTY  "Extension Name"  \* MERGEFORMAT </w:instrText>
-      </w:r>
-      <w:r>
-        <w:fldChar w:fldCharType="separate"/>
-      </w:r>
-      <w:r>
-        <w:t>Dynamic Leaf Biomass Fuel System</w:t>
-      </w:r>
-      <w:r>
-        <w:fldChar w:fldCharType="end"/>
-      </w:r>
+      <w:fldSimple w:instr=" DOCPROPERTY  &quot;Extension Name&quot;  \* MERGEFORMAT ">
+        <w:r>
+          <w:t>Dynamic Leaf Biomass Fuel System</w:t>
+        </w:r>
+      </w:fldSimple>
       <w:r>
         <w:t xml:space="preserve"> </w:t>
       </w:r>
@@ -34,21 +24,11 @@
       <w:r>
         <w:t>v</w:t>
       </w:r>
-      <w:r>
-        <w:fldChar w:fldCharType="begin"/>
-      </w:r>
-      <w:r>
-        <w:instrText xml:space="preserve"> DOCPROPERTY  "Extension Version"  \* MERGEFORMAT </w:instrText>
-      </w:r>
-      <w:r>
-        <w:fldChar w:fldCharType="separate"/>
-      </w:r>
-      <w:r>
-        <w:t>2.0</w:t>
-      </w:r>
-      <w:r>
-        <w:fldChar w:fldCharType="end"/>
-      </w:r>
+      <w:fldSimple w:instr=" DOCPROPERTY  &quot;Extension Version&quot;  \* MERGEFORMAT ">
+        <w:r>
+          <w:t>2.0</w:t>
+        </w:r>
+      </w:fldSimple>
       <w:r>
         <w:t xml:space="preserve"> </w:t>
       </w:r>
@@ -159,7 +139,7 @@
         <w:rPr>
           <w:noProof/>
         </w:rPr>
-        <w:t>February 11, 2015</w:t>
+        <w:t>October 30, 2015</w:t>
       </w:r>
       <w:r>
         <w:rPr>
@@ -221,6 +201,9 @@
         <w:pStyle w:val="TOC1"/>
         <w:rPr>
           <w:rFonts w:eastAsiaTheme="minorEastAsia"/>
+          <w:b w:val="0"/>
+          <w:bCs w:val="0"/>
+          <w:caps w:val="0"/>
           <w:noProof/>
           <w:sz w:val="22"/>
           <w:szCs w:val="22"/>
@@ -249,7 +232,7 @@
         </w:rPr>
         <w:fldChar w:fldCharType="separate"/>
       </w:r>
-      <w:hyperlink w:anchor="_Toc411435267" w:history="1">
+      <w:hyperlink w:anchor="_Toc433965721" w:history="1">
         <w:r>
           <w:rPr>
             <w:rStyle w:val="Hyperlink"/>
@@ -260,6 +243,9 @@
         <w:r>
           <w:rPr>
             <w:rFonts w:eastAsiaTheme="minorEastAsia"/>
+            <w:b w:val="0"/>
+            <w:bCs w:val="0"/>
+            <w:caps w:val="0"/>
             <w:noProof/>
             <w:sz w:val="22"/>
             <w:szCs w:val="22"/>
@@ -292,7 +278,7 @@
             <w:noProof/>
             <w:webHidden/>
           </w:rPr>
-          <w:instrText xml:space="preserve"> PAGEREF _Toc411435267 \h </w:instrText>
+          <w:instrText xml:space="preserve"> PAGEREF _Toc433965721 \h </w:instrText>
         </w:r>
         <w:r>
           <w:rPr>
@@ -312,7 +298,7 @@
             <w:noProof/>
             <w:webHidden/>
           </w:rPr>
-          <w:t>3</w:t>
+          <w:t>2</w:t>
         </w:r>
         <w:r>
           <w:rPr>
@@ -330,6 +316,7 @@
           <w:tab w:val="left" w:pos="720"/>
           <w:tab w:val="right" w:leader="dot" w:pos="8976"/>
         </w:tabs>
+        <w:spacing w:line="240" w:lineRule="auto"/>
         <w:rPr>
           <w:rFonts w:eastAsiaTheme="minorEastAsia"/>
           <w:noProof/>
@@ -337,7 +324,7 @@
           <w:szCs w:val="22"/>
         </w:rPr>
       </w:pPr>
-      <w:hyperlink w:anchor="_Toc411435268" w:history="1">
+      <w:hyperlink w:anchor="_Toc433965722" w:history="1">
         <w:r>
           <w:rPr>
             <w:rStyle w:val="Hyperlink"/>
@@ -380,7 +367,7 @@
             <w:noProof/>
             <w:webHidden/>
           </w:rPr>
-          <w:instrText xml:space="preserve"> PAGEREF _Toc411435268 \h </w:instrText>
+          <w:instrText xml:space="preserve"> PAGEREF _Toc433965722 \h </w:instrText>
         </w:r>
         <w:r>
           <w:rPr>
@@ -400,7 +387,7 @@
             <w:noProof/>
             <w:webHidden/>
           </w:rPr>
-          <w:t>3</w:t>
+          <w:t>2</w:t>
         </w:r>
         <w:r>
           <w:rPr>
@@ -418,6 +405,7 @@
           <w:tab w:val="left" w:pos="720"/>
           <w:tab w:val="right" w:leader="dot" w:pos="8976"/>
         </w:tabs>
+        <w:spacing w:line="240" w:lineRule="auto"/>
         <w:rPr>
           <w:rFonts w:eastAsiaTheme="minorEastAsia"/>
           <w:noProof/>
@@ -425,7 +413,7 @@
           <w:szCs w:val="22"/>
         </w:rPr>
       </w:pPr>
-      <w:hyperlink w:anchor="_Toc411435269" w:history="1">
+      <w:hyperlink w:anchor="_Toc433965723" w:history="1">
         <w:r>
           <w:rPr>
             <w:rStyle w:val="Hyperlink"/>
@@ -468,7 +456,7 @@
             <w:noProof/>
             <w:webHidden/>
           </w:rPr>
-          <w:instrText xml:space="preserve"> PAGEREF _Toc411435269 \h </w:instrText>
+          <w:instrText xml:space="preserve"> PAGEREF _Toc433965723 \h </w:instrText>
         </w:r>
         <w:r>
           <w:rPr>
@@ -488,7 +476,7 @@
             <w:noProof/>
             <w:webHidden/>
           </w:rPr>
-          <w:t>4</w:t>
+          <w:t>3</w:t>
         </w:r>
         <w:r>
           <w:rPr>
@@ -506,6 +494,7 @@
           <w:tab w:val="left" w:pos="720"/>
           <w:tab w:val="right" w:leader="dot" w:pos="8976"/>
         </w:tabs>
+        <w:spacing w:line="240" w:lineRule="auto"/>
         <w:rPr>
           <w:rFonts w:eastAsiaTheme="minorEastAsia"/>
           <w:noProof/>
@@ -513,7 +502,7 @@
           <w:szCs w:val="22"/>
         </w:rPr>
       </w:pPr>
-      <w:hyperlink w:anchor="_Toc411435270" w:history="1">
+      <w:hyperlink w:anchor="_Toc433965724" w:history="1">
         <w:r>
           <w:rPr>
             <w:rStyle w:val="Hyperlink"/>
@@ -556,7 +545,7 @@
             <w:noProof/>
             <w:webHidden/>
           </w:rPr>
-          <w:instrText xml:space="preserve"> PAGEREF _Toc411435270 \h </w:instrText>
+          <w:instrText xml:space="preserve"> PAGEREF _Toc433965724 \h </w:instrText>
         </w:r>
         <w:r>
           <w:rPr>
@@ -576,7 +565,7 @@
             <w:noProof/>
             <w:webHidden/>
           </w:rPr>
-          <w:t>4</w:t>
+          <w:t>3</w:t>
         </w:r>
         <w:r>
           <w:rPr>
@@ -594,6 +583,7 @@
           <w:tab w:val="left" w:pos="720"/>
           <w:tab w:val="right" w:leader="dot" w:pos="8976"/>
         </w:tabs>
+        <w:spacing w:line="240" w:lineRule="auto"/>
         <w:rPr>
           <w:rFonts w:eastAsiaTheme="minorEastAsia"/>
           <w:noProof/>
@@ -601,7 +591,7 @@
           <w:szCs w:val="22"/>
         </w:rPr>
       </w:pPr>
-      <w:hyperlink w:anchor="_Toc411435271" w:history="1">
+      <w:hyperlink w:anchor="_Toc433965725" w:history="1">
         <w:r>
           <w:rPr>
             <w:rStyle w:val="Hyperlink"/>
@@ -644,7 +634,7 @@
             <w:noProof/>
             <w:webHidden/>
           </w:rPr>
-          <w:instrText xml:space="preserve"> PAGEREF _Toc411435271 \h </w:instrText>
+          <w:instrText xml:space="preserve"> PAGEREF _Toc433965725 \h </w:instrText>
         </w:r>
         <w:r>
           <w:rPr>
@@ -664,7 +654,7 @@
             <w:noProof/>
             <w:webHidden/>
           </w:rPr>
-          <w:t>5</w:t>
+          <w:t>4</w:t>
         </w:r>
         <w:r>
           <w:rPr>
@@ -682,6 +672,7 @@
           <w:tab w:val="left" w:pos="720"/>
           <w:tab w:val="right" w:leader="dot" w:pos="8976"/>
         </w:tabs>
+        <w:spacing w:line="240" w:lineRule="auto"/>
         <w:rPr>
           <w:rFonts w:eastAsiaTheme="minorEastAsia"/>
           <w:noProof/>
@@ -689,7 +680,7 @@
           <w:szCs w:val="22"/>
         </w:rPr>
       </w:pPr>
-      <w:hyperlink w:anchor="_Toc411435272" w:history="1">
+      <w:hyperlink w:anchor="_Toc433965726" w:history="1">
         <w:r>
           <w:rPr>
             <w:rStyle w:val="Hyperlink"/>
@@ -732,7 +723,7 @@
             <w:noProof/>
             <w:webHidden/>
           </w:rPr>
-          <w:instrText xml:space="preserve"> PAGEREF _Toc411435272 \h </w:instrText>
+          <w:instrText xml:space="preserve"> PAGEREF _Toc433965726 \h </w:instrText>
         </w:r>
         <w:r>
           <w:rPr>
@@ -752,7 +743,7 @@
             <w:noProof/>
             <w:webHidden/>
           </w:rPr>
-          <w:t>6</w:t>
+          <w:t>5</w:t>
         </w:r>
         <w:r>
           <w:rPr>
@@ -770,6 +761,7 @@
           <w:tab w:val="left" w:pos="720"/>
           <w:tab w:val="right" w:leader="dot" w:pos="8976"/>
         </w:tabs>
+        <w:spacing w:line="240" w:lineRule="auto"/>
         <w:rPr>
           <w:rFonts w:eastAsiaTheme="minorEastAsia"/>
           <w:noProof/>
@@ -777,7 +769,7 @@
           <w:szCs w:val="22"/>
         </w:rPr>
       </w:pPr>
-      <w:hyperlink w:anchor="_Toc411435273" w:history="1">
+      <w:hyperlink w:anchor="_Toc433965727" w:history="1">
         <w:r>
           <w:rPr>
             <w:rStyle w:val="Hyperlink"/>
@@ -820,7 +812,7 @@
             <w:noProof/>
             <w:webHidden/>
           </w:rPr>
-          <w:instrText xml:space="preserve"> PAGEREF _Toc411435273 \h </w:instrText>
+          <w:instrText xml:space="preserve"> PAGEREF _Toc433965727 \h </w:instrText>
         </w:r>
         <w:r>
           <w:rPr>
@@ -840,7 +832,7 @@
             <w:noProof/>
             <w:webHidden/>
           </w:rPr>
-          <w:t>6</w:t>
+          <w:t>5</w:t>
         </w:r>
         <w:r>
           <w:rPr>
@@ -858,6 +850,7 @@
           <w:tab w:val="left" w:pos="1200"/>
           <w:tab w:val="right" w:leader="dot" w:pos="8976"/>
         </w:tabs>
+        <w:spacing w:line="240" w:lineRule="auto"/>
         <w:rPr>
           <w:rFonts w:eastAsiaTheme="minorEastAsia"/>
           <w:i w:val="0"/>
@@ -867,7 +860,7 @@
           <w:szCs w:val="22"/>
         </w:rPr>
       </w:pPr>
-      <w:hyperlink w:anchor="_Toc411435274" w:history="1">
+      <w:hyperlink w:anchor="_Toc433965728" w:history="1">
         <w:r>
           <w:rPr>
             <w:rStyle w:val="Hyperlink"/>
@@ -912,7 +905,7 @@
             <w:noProof/>
             <w:webHidden/>
           </w:rPr>
-          <w:instrText xml:space="preserve"> PAGEREF _Toc411435274 \h </w:instrText>
+          <w:instrText xml:space="preserve"> PAGEREF _Toc433965728 \h </w:instrText>
         </w:r>
         <w:r>
           <w:rPr>
@@ -932,7 +925,7 @@
             <w:noProof/>
             <w:webHidden/>
           </w:rPr>
-          <w:t>6</w:t>
+          <w:t>5</w:t>
         </w:r>
         <w:r>
           <w:rPr>
@@ -950,6 +943,7 @@
           <w:tab w:val="left" w:pos="720"/>
           <w:tab w:val="right" w:leader="dot" w:pos="8976"/>
         </w:tabs>
+        <w:spacing w:line="240" w:lineRule="auto"/>
         <w:rPr>
           <w:rFonts w:eastAsiaTheme="minorEastAsia"/>
           <w:noProof/>
@@ -957,7 +951,7 @@
           <w:szCs w:val="22"/>
         </w:rPr>
       </w:pPr>
-      <w:hyperlink w:anchor="_Toc411435275" w:history="1">
+      <w:hyperlink w:anchor="_Toc433965729" w:history="1">
         <w:r>
           <w:rPr>
             <w:rStyle w:val="Hyperlink"/>
@@ -1000,7 +994,7 @@
             <w:noProof/>
             <w:webHidden/>
           </w:rPr>
-          <w:instrText xml:space="preserve"> PAGEREF _Toc411435275 \h </w:instrText>
+          <w:instrText xml:space="preserve"> PAGEREF _Toc433965729 \h </w:instrText>
         </w:r>
         <w:r>
           <w:rPr>
@@ -1020,7 +1014,7 @@
             <w:noProof/>
             <w:webHidden/>
           </w:rPr>
-          <w:t>6</w:t>
+          <w:t>5</w:t>
         </w:r>
         <w:r>
           <w:rPr>
@@ -1038,6 +1032,7 @@
           <w:tab w:val="left" w:pos="1200"/>
           <w:tab w:val="right" w:leader="dot" w:pos="8976"/>
         </w:tabs>
+        <w:spacing w:line="240" w:lineRule="auto"/>
         <w:rPr>
           <w:rFonts w:eastAsiaTheme="minorEastAsia"/>
           <w:i w:val="0"/>
@@ -1047,7 +1042,7 @@
           <w:szCs w:val="22"/>
         </w:rPr>
       </w:pPr>
-      <w:hyperlink w:anchor="_Toc411435276" w:history="1">
+      <w:hyperlink w:anchor="_Toc433965730" w:history="1">
         <w:r>
           <w:rPr>
             <w:rStyle w:val="Hyperlink"/>
@@ -1092,7 +1087,7 @@
             <w:noProof/>
             <w:webHidden/>
           </w:rPr>
-          <w:instrText xml:space="preserve"> PAGEREF _Toc411435276 \h </w:instrText>
+          <w:instrText xml:space="preserve"> PAGEREF _Toc433965730 \h </w:instrText>
         </w:r>
         <w:r>
           <w:rPr>
@@ -1112,7 +1107,7 @@
             <w:noProof/>
             <w:webHidden/>
           </w:rPr>
-          <w:t>6</w:t>
+          <w:t>5</w:t>
         </w:r>
         <w:r>
           <w:rPr>
@@ -1130,6 +1125,7 @@
           <w:tab w:val="left" w:pos="720"/>
           <w:tab w:val="right" w:leader="dot" w:pos="8976"/>
         </w:tabs>
+        <w:spacing w:line="240" w:lineRule="auto"/>
         <w:rPr>
           <w:rFonts w:eastAsiaTheme="minorEastAsia"/>
           <w:noProof/>
@@ -1137,7 +1133,7 @@
           <w:szCs w:val="22"/>
         </w:rPr>
       </w:pPr>
-      <w:hyperlink w:anchor="_Toc411435277" w:history="1">
+      <w:hyperlink w:anchor="_Toc433965731" w:history="1">
         <w:r>
           <w:rPr>
             <w:rStyle w:val="Hyperlink"/>
@@ -1180,7 +1176,7 @@
             <w:noProof/>
             <w:webHidden/>
           </w:rPr>
-          <w:instrText xml:space="preserve"> PAGEREF _Toc411435277 \h </w:instrText>
+          <w:instrText xml:space="preserve"> PAGEREF _Toc433965731 \h </w:instrText>
         </w:r>
         <w:r>
           <w:rPr>
@@ -1200,6 +1196,96 @@
             <w:noProof/>
             <w:webHidden/>
           </w:rPr>
+          <w:t>6</w:t>
+        </w:r>
+        <w:r>
+          <w:rPr>
+            <w:noProof/>
+            <w:webHidden/>
+          </w:rPr>
+          <w:fldChar w:fldCharType="end"/>
+        </w:r>
+      </w:hyperlink>
+    </w:p>
+    <w:p>
+      <w:pPr>
+        <w:pStyle w:val="TOC1"/>
+        <w:rPr>
+          <w:rFonts w:eastAsiaTheme="minorEastAsia"/>
+          <w:b w:val="0"/>
+          <w:bCs w:val="0"/>
+          <w:caps w:val="0"/>
+          <w:noProof/>
+          <w:sz w:val="22"/>
+          <w:szCs w:val="22"/>
+        </w:rPr>
+      </w:pPr>
+      <w:hyperlink w:anchor="_Toc433965732" w:history="1">
+        <w:r>
+          <w:rPr>
+            <w:rStyle w:val="Hyperlink"/>
+            <w:noProof/>
+          </w:rPr>
+          <w:t>2</w:t>
+        </w:r>
+        <w:r>
+          <w:rPr>
+            <w:rFonts w:eastAsiaTheme="minorEastAsia"/>
+            <w:b w:val="0"/>
+            <w:bCs w:val="0"/>
+            <w:caps w:val="0"/>
+            <w:noProof/>
+            <w:sz w:val="22"/>
+            <w:szCs w:val="22"/>
+          </w:rPr>
+          <w:tab/>
+        </w:r>
+        <w:r>
+          <w:rPr>
+            <w:rStyle w:val="Hyperlink"/>
+            <w:noProof/>
+          </w:rPr>
+          <w:t>Input File</w:t>
+        </w:r>
+        <w:r>
+          <w:rPr>
+            <w:noProof/>
+            <w:webHidden/>
+          </w:rPr>
+          <w:tab/>
+        </w:r>
+        <w:r>
+          <w:rPr>
+            <w:noProof/>
+            <w:webHidden/>
+          </w:rPr>
+          <w:fldChar w:fldCharType="begin"/>
+        </w:r>
+        <w:r>
+          <w:rPr>
+            <w:noProof/>
+            <w:webHidden/>
+          </w:rPr>
+          <w:instrText xml:space="preserve"> PAGEREF _Toc433965732 \h </w:instrText>
+        </w:r>
+        <w:r>
+          <w:rPr>
+            <w:noProof/>
+            <w:webHidden/>
+          </w:rPr>
+        </w:r>
+        <w:r>
+          <w:rPr>
+            <w:noProof/>
+            <w:webHidden/>
+          </w:rPr>
+          <w:fldChar w:fldCharType="separate"/>
+        </w:r>
+        <w:r>
+          <w:rPr>
+            <w:noProof/>
+            <w:webHidden/>
+          </w:rPr>
           <w:t>7</w:t>
         </w:r>
         <w:r>
@@ -1213,7 +1299,12 @@
     </w:p>
     <w:p>
       <w:pPr>
-        <w:pStyle w:val="TOC1"/>
+        <w:pStyle w:val="TOC2"/>
+        <w:tabs>
+          <w:tab w:val="left" w:pos="720"/>
+          <w:tab w:val="right" w:leader="dot" w:pos="8976"/>
+        </w:tabs>
+        <w:spacing w:line="240" w:lineRule="auto"/>
         <w:rPr>
           <w:rFonts w:eastAsiaTheme="minorEastAsia"/>
           <w:noProof/>
@@ -1221,13 +1312,13 @@
           <w:szCs w:val="22"/>
         </w:rPr>
       </w:pPr>
-      <w:hyperlink w:anchor="_Toc411435278" w:history="1">
+      <w:hyperlink w:anchor="_Toc433965733" w:history="1">
         <w:r>
           <w:rPr>
             <w:rStyle w:val="Hyperlink"/>
             <w:noProof/>
           </w:rPr>
-          <w:t>2</w:t>
+          <w:t>2.1</w:t>
         </w:r>
         <w:r>
           <w:rPr>
@@ -1243,7 +1334,7 @@
             <w:rStyle w:val="Hyperlink"/>
             <w:noProof/>
           </w:rPr>
-          <w:t>Input File</w:t>
+          <w:t>LandisData</w:t>
         </w:r>
         <w:r>
           <w:rPr>
@@ -1264,7 +1355,7 @@
             <w:noProof/>
             <w:webHidden/>
           </w:rPr>
-          <w:instrText xml:space="preserve"> PAGEREF _Toc411435278 \h </w:instrText>
+          <w:instrText xml:space="preserve"> PAGEREF _Toc433965733 \h </w:instrText>
         </w:r>
         <w:r>
           <w:rPr>
@@ -1284,7 +1375,7 @@
             <w:noProof/>
             <w:webHidden/>
           </w:rPr>
-          <w:t>8</w:t>
+          <w:t>7</w:t>
         </w:r>
         <w:r>
           <w:rPr>
@@ -1302,6 +1393,7 @@
           <w:tab w:val="left" w:pos="720"/>
           <w:tab w:val="right" w:leader="dot" w:pos="8976"/>
         </w:tabs>
+        <w:spacing w:line="240" w:lineRule="auto"/>
         <w:rPr>
           <w:rFonts w:eastAsiaTheme="minorEastAsia"/>
           <w:noProof/>
@@ -1309,13 +1401,13 @@
           <w:szCs w:val="22"/>
         </w:rPr>
       </w:pPr>
-      <w:hyperlink w:anchor="_Toc411435279" w:history="1">
+      <w:hyperlink w:anchor="_Toc433965734" w:history="1">
         <w:r>
           <w:rPr>
             <w:rStyle w:val="Hyperlink"/>
             <w:noProof/>
           </w:rPr>
-          <w:t>2.1</w:t>
+          <w:t>2.2</w:t>
         </w:r>
         <w:r>
           <w:rPr>
@@ -1331,7 +1423,7 @@
             <w:rStyle w:val="Hyperlink"/>
             <w:noProof/>
           </w:rPr>
-          <w:t>LandisData</w:t>
+          <w:t>Timestep</w:t>
         </w:r>
         <w:r>
           <w:rPr>
@@ -1352,7 +1444,7 @@
             <w:noProof/>
             <w:webHidden/>
           </w:rPr>
-          <w:instrText xml:space="preserve"> PAGEREF _Toc411435279 \h </w:instrText>
+          <w:instrText xml:space="preserve"> PAGEREF _Toc433965734 \h </w:instrText>
         </w:r>
         <w:r>
           <w:rPr>
@@ -1372,7 +1464,7 @@
             <w:noProof/>
             <w:webHidden/>
           </w:rPr>
-          <w:t>8</w:t>
+          <w:t>7</w:t>
         </w:r>
         <w:r>
           <w:rPr>
@@ -1390,6 +1482,7 @@
           <w:tab w:val="left" w:pos="720"/>
           <w:tab w:val="right" w:leader="dot" w:pos="8976"/>
         </w:tabs>
+        <w:spacing w:line="240" w:lineRule="auto"/>
         <w:rPr>
           <w:rFonts w:eastAsiaTheme="minorEastAsia"/>
           <w:noProof/>
@@ -1397,13 +1490,13 @@
           <w:szCs w:val="22"/>
         </w:rPr>
       </w:pPr>
-      <w:hyperlink w:anchor="_Toc411435280" w:history="1">
+      <w:hyperlink w:anchor="_Toc433965735" w:history="1">
         <w:r>
           <w:rPr>
             <w:rStyle w:val="Hyperlink"/>
             <w:noProof/>
           </w:rPr>
-          <w:t>2.2</w:t>
+          <w:t>2.3</w:t>
         </w:r>
         <w:r>
           <w:rPr>
@@ -1419,7 +1512,7 @@
             <w:rStyle w:val="Hyperlink"/>
             <w:noProof/>
           </w:rPr>
-          <w:t>Timestep</w:t>
+          <w:t>Species Fuel Coefficients</w:t>
         </w:r>
         <w:r>
           <w:rPr>
@@ -1440,7 +1533,7 @@
             <w:noProof/>
             <w:webHidden/>
           </w:rPr>
-          <w:instrText xml:space="preserve"> PAGEREF _Toc411435280 \h </w:instrText>
+          <w:instrText xml:space="preserve"> PAGEREF _Toc433965735 \h </w:instrText>
         </w:r>
         <w:r>
           <w:rPr>
@@ -1460,7 +1553,7 @@
             <w:noProof/>
             <w:webHidden/>
           </w:rPr>
-          <w:t>8</w:t>
+          <w:t>7</w:t>
         </w:r>
         <w:r>
           <w:rPr>
@@ -1478,6 +1571,7 @@
           <w:tab w:val="left" w:pos="720"/>
           <w:tab w:val="right" w:leader="dot" w:pos="8976"/>
         </w:tabs>
+        <w:spacing w:line="240" w:lineRule="auto"/>
         <w:rPr>
           <w:rFonts w:eastAsiaTheme="minorEastAsia"/>
           <w:noProof/>
@@ -1485,13 +1579,13 @@
           <w:szCs w:val="22"/>
         </w:rPr>
       </w:pPr>
-      <w:hyperlink w:anchor="_Toc411435281" w:history="1">
+      <w:hyperlink w:anchor="_Toc433965736" w:history="1">
         <w:r>
           <w:rPr>
             <w:rStyle w:val="Hyperlink"/>
             <w:noProof/>
           </w:rPr>
-          <w:t>2.3</w:t>
+          <w:t>2.4</w:t>
         </w:r>
         <w:r>
           <w:rPr>
@@ -1507,7 +1601,7 @@
             <w:rStyle w:val="Hyperlink"/>
             <w:noProof/>
           </w:rPr>
-          <w:t>Species Fuel Coefficients</w:t>
+          <w:t>Hardwood Maximum</w:t>
         </w:r>
         <w:r>
           <w:rPr>
@@ -1528,7 +1622,7 @@
             <w:noProof/>
             <w:webHidden/>
           </w:rPr>
-          <w:instrText xml:space="preserve"> PAGEREF _Toc411435281 \h </w:instrText>
+          <w:instrText xml:space="preserve"> PAGEREF _Toc433965736 \h </w:instrText>
         </w:r>
         <w:r>
           <w:rPr>
@@ -1548,7 +1642,7 @@
             <w:noProof/>
             <w:webHidden/>
           </w:rPr>
-          <w:t>8</w:t>
+          <w:t>7</w:t>
         </w:r>
         <w:r>
           <w:rPr>
@@ -1566,6 +1660,7 @@
           <w:tab w:val="left" w:pos="720"/>
           <w:tab w:val="right" w:leader="dot" w:pos="8976"/>
         </w:tabs>
+        <w:spacing w:line="240" w:lineRule="auto"/>
         <w:rPr>
           <w:rFonts w:eastAsiaTheme="minorEastAsia"/>
           <w:noProof/>
@@ -1573,13 +1668,13 @@
           <w:szCs w:val="22"/>
         </w:rPr>
       </w:pPr>
-      <w:hyperlink w:anchor="_Toc411435282" w:history="1">
+      <w:hyperlink w:anchor="_Toc433965737" w:history="1">
         <w:r>
           <w:rPr>
             <w:rStyle w:val="Hyperlink"/>
             <w:noProof/>
           </w:rPr>
-          <w:t>2.4</w:t>
+          <w:t>2.5</w:t>
         </w:r>
         <w:r>
           <w:rPr>
@@ -1595,7 +1690,7 @@
             <w:rStyle w:val="Hyperlink"/>
             <w:noProof/>
           </w:rPr>
-          <w:t>Hardwood Maximum</w:t>
+          <w:t>Dead Fir Maximum Age</w:t>
         </w:r>
         <w:r>
           <w:rPr>
@@ -1616,7 +1711,7 @@
             <w:noProof/>
             <w:webHidden/>
           </w:rPr>
-          <w:instrText xml:space="preserve"> PAGEREF _Toc411435282 \h </w:instrText>
+          <w:instrText xml:space="preserve"> PAGEREF _Toc433965737 \h </w:instrText>
         </w:r>
         <w:r>
           <w:rPr>
@@ -1636,7 +1731,7 @@
             <w:noProof/>
             <w:webHidden/>
           </w:rPr>
-          <w:t>8</w:t>
+          <w:t>7</w:t>
         </w:r>
         <w:r>
           <w:rPr>
@@ -1654,6 +1749,7 @@
           <w:tab w:val="left" w:pos="720"/>
           <w:tab w:val="right" w:leader="dot" w:pos="8976"/>
         </w:tabs>
+        <w:spacing w:line="240" w:lineRule="auto"/>
         <w:rPr>
           <w:rFonts w:eastAsiaTheme="minorEastAsia"/>
           <w:noProof/>
@@ -1661,13 +1757,13 @@
           <w:szCs w:val="22"/>
         </w:rPr>
       </w:pPr>
-      <w:hyperlink w:anchor="_Toc411435283" w:history="1">
+      <w:hyperlink w:anchor="_Toc433965738" w:history="1">
         <w:r>
           <w:rPr>
             <w:rStyle w:val="Hyperlink"/>
             <w:noProof/>
           </w:rPr>
-          <w:t>2.5</w:t>
+          <w:t>2.6</w:t>
         </w:r>
         <w:r>
           <w:rPr>
@@ -1683,7 +1779,7 @@
             <w:rStyle w:val="Hyperlink"/>
             <w:noProof/>
           </w:rPr>
-          <w:t>Dead Fir Maximum Age</w:t>
+          <w:t>Fuel Type Table</w:t>
         </w:r>
         <w:r>
           <w:rPr>
@@ -1704,7 +1800,7 @@
             <w:noProof/>
             <w:webHidden/>
           </w:rPr>
-          <w:instrText xml:space="preserve"> PAGEREF _Toc411435283 \h </w:instrText>
+          <w:instrText xml:space="preserve"> PAGEREF _Toc433965738 \h </w:instrText>
         </w:r>
         <w:r>
           <w:rPr>
@@ -1724,7 +1820,7 @@
             <w:noProof/>
             <w:webHidden/>
           </w:rPr>
-          <w:t>8</w:t>
+          <w:t>7</w:t>
         </w:r>
         <w:r>
           <w:rPr>
@@ -1742,6 +1838,7 @@
           <w:tab w:val="left" w:pos="720"/>
           <w:tab w:val="right" w:leader="dot" w:pos="8976"/>
         </w:tabs>
+        <w:spacing w:line="240" w:lineRule="auto"/>
         <w:rPr>
           <w:rFonts w:eastAsiaTheme="minorEastAsia"/>
           <w:noProof/>
@@ -1749,13 +1846,13 @@
           <w:szCs w:val="22"/>
         </w:rPr>
       </w:pPr>
-      <w:hyperlink w:anchor="_Toc411435284" w:history="1">
+      <w:hyperlink w:anchor="_Toc433965739" w:history="1">
         <w:r>
           <w:rPr>
             <w:rStyle w:val="Hyperlink"/>
             <w:noProof/>
           </w:rPr>
-          <w:t>2.6</w:t>
+          <w:t>2.7</w:t>
         </w:r>
         <w:r>
           <w:rPr>
@@ -1771,7 +1868,7 @@
             <w:rStyle w:val="Hyperlink"/>
             <w:noProof/>
           </w:rPr>
-          <w:t>Fuel Type Table</w:t>
+          <w:t>Post Disturbance Fuel Information</w:t>
         </w:r>
         <w:r>
           <w:rPr>
@@ -1792,7 +1889,7 @@
             <w:noProof/>
             <w:webHidden/>
           </w:rPr>
-          <w:instrText xml:space="preserve"> PAGEREF _Toc411435284 \h </w:instrText>
+          <w:instrText xml:space="preserve"> PAGEREF _Toc433965739 \h </w:instrText>
         </w:r>
         <w:r>
           <w:rPr>
@@ -1830,6 +1927,7 @@
           <w:tab w:val="left" w:pos="720"/>
           <w:tab w:val="right" w:leader="dot" w:pos="8976"/>
         </w:tabs>
+        <w:spacing w:line="240" w:lineRule="auto"/>
         <w:rPr>
           <w:rFonts w:eastAsiaTheme="minorEastAsia"/>
           <w:noProof/>
@@ -1837,13 +1935,13 @@
           <w:szCs w:val="22"/>
         </w:rPr>
       </w:pPr>
-      <w:hyperlink w:anchor="_Toc411435285" w:history="1">
+      <w:hyperlink w:anchor="_Toc433965740" w:history="1">
         <w:r>
           <w:rPr>
             <w:rStyle w:val="Hyperlink"/>
             <w:noProof/>
           </w:rPr>
-          <w:t>2.7</w:t>
+          <w:t>2.8</w:t>
         </w:r>
         <w:r>
           <w:rPr>
@@ -1859,7 +1957,7 @@
             <w:rStyle w:val="Hyperlink"/>
             <w:noProof/>
           </w:rPr>
-          <w:t>Post Disturbance Fuel Information</w:t>
+          <w:t>Fuel Type Maps (Optional)</w:t>
         </w:r>
         <w:r>
           <w:rPr>
@@ -1880,7 +1978,7 @@
             <w:noProof/>
             <w:webHidden/>
           </w:rPr>
-          <w:instrText xml:space="preserve"> PAGEREF _Toc411435285 \h </w:instrText>
+          <w:instrText xml:space="preserve"> PAGEREF _Toc433965740 \h </w:instrText>
         </w:r>
         <w:r>
           <w:rPr>
@@ -1918,6 +2016,7 @@
           <w:tab w:val="left" w:pos="720"/>
           <w:tab w:val="right" w:leader="dot" w:pos="8976"/>
         </w:tabs>
+        <w:spacing w:line="240" w:lineRule="auto"/>
         <w:rPr>
           <w:rFonts w:eastAsiaTheme="minorEastAsia"/>
           <w:noProof/>
@@ -1925,13 +2024,13 @@
           <w:szCs w:val="22"/>
         </w:rPr>
       </w:pPr>
-      <w:hyperlink w:anchor="_Toc411435286" w:history="1">
+      <w:hyperlink w:anchor="_Toc433965741" w:history="1">
         <w:r>
           <w:rPr>
             <w:rStyle w:val="Hyperlink"/>
             <w:noProof/>
           </w:rPr>
-          <w:t>2.8</w:t>
+          <w:t>2.9</w:t>
         </w:r>
         <w:r>
           <w:rPr>
@@ -1947,7 +2046,7 @@
             <w:rStyle w:val="Hyperlink"/>
             <w:noProof/>
           </w:rPr>
-          <w:t>Fuel Type Maps (Optional)</w:t>
+          <w:t>Percent Conifer File Name (Optional)</w:t>
         </w:r>
         <w:r>
           <w:rPr>
@@ -1968,7 +2067,7 @@
             <w:noProof/>
             <w:webHidden/>
           </w:rPr>
-          <w:instrText xml:space="preserve"> PAGEREF _Toc411435286 \h </w:instrText>
+          <w:instrText xml:space="preserve"> PAGEREF _Toc433965741 \h </w:instrText>
         </w:r>
         <w:r>
           <w:rPr>
@@ -1988,7 +2087,7 @@
             <w:noProof/>
             <w:webHidden/>
           </w:rPr>
-          <w:t>10</w:t>
+          <w:t>9</w:t>
         </w:r>
         <w:r>
           <w:rPr>
@@ -2003,9 +2102,10 @@
       <w:pPr>
         <w:pStyle w:val="TOC2"/>
         <w:tabs>
-          <w:tab w:val="left" w:pos="720"/>
+          <w:tab w:val="left" w:pos="960"/>
           <w:tab w:val="right" w:leader="dot" w:pos="8976"/>
         </w:tabs>
+        <w:spacing w:line="240" w:lineRule="auto"/>
         <w:rPr>
           <w:rFonts w:eastAsiaTheme="minorEastAsia"/>
           <w:noProof/>
@@ -2013,13 +2113,13 @@
           <w:szCs w:val="22"/>
         </w:rPr>
       </w:pPr>
-      <w:hyperlink w:anchor="_Toc411435287" w:history="1">
+      <w:hyperlink w:anchor="_Toc433965742" w:history="1">
         <w:r>
           <w:rPr>
             <w:rStyle w:val="Hyperlink"/>
             <w:noProof/>
           </w:rPr>
-          <w:t>2.9</w:t>
+          <w:t>2.10</w:t>
         </w:r>
         <w:r>
           <w:rPr>
@@ -2035,7 +2135,7 @@
             <w:rStyle w:val="Hyperlink"/>
             <w:noProof/>
           </w:rPr>
-          <w:t>Percent Conifer Map Name (Optional)</w:t>
+          <w:t>Percent Dead Fir Map Name (Optional)</w:t>
         </w:r>
         <w:r>
           <w:rPr>
@@ -2056,7 +2156,7 @@
             <w:noProof/>
             <w:webHidden/>
           </w:rPr>
-          <w:instrText xml:space="preserve"> PAGEREF _Toc411435287 \h </w:instrText>
+          <w:instrText xml:space="preserve"> PAGEREF _Toc433965742 \h </w:instrText>
         </w:r>
         <w:r>
           <w:rPr>
@@ -2089,29 +2189,31 @@
     </w:p>
     <w:p>
       <w:pPr>
-        <w:pStyle w:val="TOC2"/>
-        <w:tabs>
-          <w:tab w:val="left" w:pos="960"/>
-          <w:tab w:val="right" w:leader="dot" w:pos="8976"/>
-        </w:tabs>
+        <w:pStyle w:val="TOC1"/>
         <w:rPr>
           <w:rFonts w:eastAsiaTheme="minorEastAsia"/>
+          <w:b w:val="0"/>
+          <w:bCs w:val="0"/>
+          <w:caps w:val="0"/>
           <w:noProof/>
           <w:sz w:val="22"/>
           <w:szCs w:val="22"/>
         </w:rPr>
       </w:pPr>
-      <w:hyperlink w:anchor="_Toc411435288" w:history="1">
+      <w:hyperlink w:anchor="_Toc433965743" w:history="1">
         <w:r>
           <w:rPr>
             <w:rStyle w:val="Hyperlink"/>
             <w:noProof/>
           </w:rPr>
-          <w:t>2.10</w:t>
+          <w:t>3</w:t>
         </w:r>
         <w:r>
           <w:rPr>
             <w:rFonts w:eastAsiaTheme="minorEastAsia"/>
+            <w:b w:val="0"/>
+            <w:bCs w:val="0"/>
+            <w:caps w:val="0"/>
             <w:noProof/>
             <w:sz w:val="22"/>
             <w:szCs w:val="22"/>
@@ -2123,7 +2225,7 @@
             <w:rStyle w:val="Hyperlink"/>
             <w:noProof/>
           </w:rPr>
-          <w:t>Percent Dead Fir Map Name (Optional)</w:t>
+          <w:t>Example File</w:t>
         </w:r>
         <w:r>
           <w:rPr>
@@ -2144,7 +2246,7 @@
             <w:noProof/>
             <w:webHidden/>
           </w:rPr>
-          <w:instrText xml:space="preserve"> PAGEREF _Toc411435288 \h </w:instrText>
+          <w:instrText xml:space="preserve"> PAGEREF _Toc433965743 \h </w:instrText>
         </w:r>
         <w:r>
           <w:rPr>
@@ -2183,124 +2285,6 @@
           <w:szCs w:val="32"/>
         </w:rPr>
       </w:pPr>
-      <w:r>
-        <w:rPr>
-          <w:rStyle w:val="Hyperlink"/>
-          <w:noProof/>
-        </w:rPr>
-        <w:fldChar w:fldCharType="begin"/>
-      </w:r>
-      <w:r>
-        <w:rPr>
-          <w:rStyle w:val="Hyperlink"/>
-          <w:noProof/>
-        </w:rPr>
-        <w:instrText xml:space="preserve"> </w:instrText>
-      </w:r>
-      <w:r>
-        <w:rPr>
-          <w:noProof/>
-        </w:rPr>
-        <w:instrText>HYPERLINK \l "_Toc411435289"</w:instrText>
-      </w:r>
-      <w:r>
-        <w:rPr>
-          <w:rStyle w:val="Hyperlink"/>
-          <w:noProof/>
-        </w:rPr>
-        <w:instrText xml:space="preserve"> </w:instrText>
-      </w:r>
-      <w:r>
-        <w:rPr>
-          <w:rStyle w:val="Hyperlink"/>
-          <w:noProof/>
-        </w:rPr>
-      </w:r>
-      <w:r>
-        <w:rPr>
-          <w:rStyle w:val="Hyperlink"/>
-          <w:noProof/>
-        </w:rPr>
-        <w:fldChar w:fldCharType="separate"/>
-      </w:r>
-      <w:r>
-        <w:rPr>
-          <w:rStyle w:val="Hyperlink"/>
-          <w:noProof/>
-        </w:rPr>
-        <w:t>3</w:t>
-      </w:r>
-      <w:r>
-        <w:rPr>
-          <w:rFonts w:eastAsiaTheme="minorEastAsia"/>
-          <w:noProof/>
-          <w:sz w:val="22"/>
-          <w:szCs w:val="22"/>
-        </w:rPr>
-        <w:tab/>
-      </w:r>
-      <w:r>
-        <w:rPr>
-          <w:rStyle w:val="Hyperlink"/>
-          <w:noProof/>
-        </w:rPr>
-        <w:t>Example File</w:t>
-      </w:r>
-      <w:r>
-        <w:rPr>
-          <w:noProof/>
-          <w:webHidden/>
-        </w:rPr>
-        <w:tab/>
-      </w:r>
-      <w:r>
-        <w:rPr>
-          <w:noProof/>
-          <w:webHidden/>
-        </w:rPr>
-        <w:fldChar w:fldCharType="begin"/>
-      </w:r>
-      <w:r>
-        <w:rPr>
-          <w:noProof/>
-          <w:webHidden/>
-        </w:rPr>
-        <w:instrText xml:space="preserve"> PAGEREF _Toc411435289 \h </w:instrText>
-      </w:r>
-      <w:r>
-        <w:rPr>
-          <w:noProof/>
-          <w:webHidden/>
-        </w:rPr>
-      </w:r>
-      <w:r>
-        <w:rPr>
-          <w:noProof/>
-          <w:webHidden/>
-        </w:rPr>
-        <w:fldChar w:fldCharType="separate"/>
-      </w:r>
-      <w:r>
-        <w:rPr>
-          <w:noProof/>
-          <w:webHidden/>
-        </w:rPr>
-        <w:t>12</w:t>
-      </w:r>
-      <w:r>
-        <w:rPr>
-          <w:noProof/>
-          <w:webHidden/>
-        </w:rPr>
-        <w:fldChar w:fldCharType="end"/>
-      </w:r>
-      <w:r>
-        <w:rPr>
-          <w:rStyle w:val="Hyperlink"/>
-          <w:noProof/>
-        </w:rPr>
-        <w:fldChar w:fldCharType="end"/>
-      </w:r>
       <w:r>
         <w:rPr>
           <w:b w:val="0"/>
@@ -2319,7 +2303,7 @@
         <w:pStyle w:val="Heading1"/>
       </w:pPr>
       <w:bookmarkStart w:id="2" w:name="_Toc102232953"/>
-      <w:bookmarkStart w:id="3" w:name="_Toc411435267"/>
+      <w:bookmarkStart w:id="3" w:name="_Toc433965721"/>
       <w:r>
         <w:lastRenderedPageBreak/>
         <w:t>Introduction</w:t>
@@ -2869,7 +2853,7 @@
       <w:pPr>
         <w:pStyle w:val="Heading2"/>
       </w:pPr>
-      <w:bookmarkStart w:id="6" w:name="_Toc411435268"/>
+      <w:bookmarkStart w:id="6" w:name="_Toc433965722"/>
       <w:bookmarkEnd w:id="4"/>
       <w:bookmarkEnd w:id="5"/>
       <w:r>
@@ -3018,7 +3002,16 @@
           <w:sz w:val="24"/>
           <w:szCs w:val="24"/>
         </w:rPr>
-        <w:t xml:space="preserve">(‘fuel extension’ henceforth) allows up to 100 different fuel types, limited to the following base fuel types:  Conifer, </w:t>
+        <w:t xml:space="preserve">(‘fuel extension’ henceforth) allows up to 100 different fuel types, limited to the </w:t>
+      </w:r>
+      <w:r>
+        <w:rPr>
+          <w:rFonts w:ascii="Times New Roman" w:hAnsi="Times New Roman"/>
+          <w:sz w:val="24"/>
+          <w:szCs w:val="24"/>
+        </w:rPr>
+        <w:lastRenderedPageBreak/>
+        <w:t xml:space="preserve">following base fuel types:  Conifer, </w:t>
       </w:r>
       <w:proofErr w:type="spellStart"/>
       <w:r>
@@ -3036,16 +3029,7 @@
           <w:sz w:val="24"/>
           <w:szCs w:val="24"/>
         </w:rPr>
-        <w:t xml:space="preserve">, Deciduous, Slash, and </w:t>
-      </w:r>
-      <w:r>
-        <w:rPr>
-          <w:rFonts w:ascii="Times New Roman" w:hAnsi="Times New Roman"/>
-          <w:sz w:val="24"/>
-          <w:szCs w:val="24"/>
-        </w:rPr>
-        <w:lastRenderedPageBreak/>
-        <w:t xml:space="preserve">Open.  The rules defined below determine which fuel type each site is assigned.  These types – each given a numeric index </w:t>
+        <w:t xml:space="preserve">, Deciduous, Slash, and Open.  The rules defined below determine which fuel type each site is assigned.  These types – each given a numeric index </w:t>
       </w:r>
       <w:r>
         <w:rPr>
@@ -3101,7 +3085,7 @@
       <w:pPr>
         <w:pStyle w:val="Heading2"/>
       </w:pPr>
-      <w:bookmarkStart w:id="7" w:name="_Toc411435269"/>
+      <w:bookmarkStart w:id="7" w:name="_Toc433965723"/>
       <w:r>
         <w:t>Fuel Classification</w:t>
       </w:r>
@@ -3157,10 +3141,10 @@
             <v:path o:extrusionok="f" gradientshapeok="t" o:connecttype="rect"/>
             <o:lock v:ext="edit" aspectratio="t"/>
           </v:shapetype>
-          <v:shape id="_x0000_i1025" type="#_x0000_t75" style="width:287.25pt;height:23.25pt" o:ole="">
+          <v:shape id="_x0000_i1025" type="#_x0000_t75" style="width:287.3pt;height:23.1pt" o:ole="">
             <v:imagedata r:id="rId9" o:title=""/>
           </v:shape>
-          <o:OLEObject Type="Embed" ProgID="Equation.3" ShapeID="_x0000_i1025" DrawAspect="Content" ObjectID="_1485177150" r:id="rId10"/>
+          <o:OLEObject Type="Embed" ProgID="Equation.3" ShapeID="_x0000_i1025" DrawAspect="Content" ObjectID="_1507707658" r:id="rId10"/>
         </w:object>
       </w:r>
     </w:p>
@@ -3446,7 +3430,7 @@
         <w:pStyle w:val="Heading2"/>
       </w:pPr>
       <w:bookmarkStart w:id="8" w:name="_Toc102232956"/>
-      <w:bookmarkStart w:id="9" w:name="_Toc411435270"/>
+      <w:bookmarkStart w:id="9" w:name="_Toc433965724"/>
       <w:r>
         <w:t xml:space="preserve">Conifer </w:t>
       </w:r>
@@ -3586,7 +3570,16 @@
           <w:sz w:val="24"/>
           <w:szCs w:val="24"/>
         </w:rPr>
-        <w:t xml:space="preserve">).  Deciduous dominance is the sum of dominance values for the </w:t>
+        <w:t xml:space="preserve">).  </w:t>
+      </w:r>
+      <w:r>
+        <w:rPr>
+          <w:rFonts w:ascii="Times New Roman" w:hAnsi="Times New Roman"/>
+          <w:sz w:val="24"/>
+          <w:szCs w:val="24"/>
+        </w:rPr>
+        <w:lastRenderedPageBreak/>
+        <w:t xml:space="preserve">Deciduous dominance is the sum of dominance values for the </w:t>
       </w:r>
       <w:proofErr w:type="gramStart"/>
       <w:r>
@@ -3604,16 +3597,7 @@
           <w:sz w:val="24"/>
           <w:szCs w:val="24"/>
         </w:rPr>
-        <w:t xml:space="preserve"> base </w:t>
-      </w:r>
-      <w:r>
-        <w:rPr>
-          <w:rFonts w:ascii="Times New Roman" w:hAnsi="Times New Roman"/>
-          <w:sz w:val="24"/>
-          <w:szCs w:val="24"/>
-        </w:rPr>
-        <w:lastRenderedPageBreak/>
-        <w:t xml:space="preserve">type.  To determine their respective types, each is </w:t>
+        <w:t xml:space="preserve"> base type.  To determine their respective types, each is </w:t>
       </w:r>
       <w:r>
         <w:rPr>
@@ -3771,7 +3755,7 @@
       <w:pPr>
         <w:pStyle w:val="Heading2"/>
       </w:pPr>
-      <w:bookmarkStart w:id="10" w:name="_Toc411435271"/>
+      <w:bookmarkStart w:id="10" w:name="_Toc433965725"/>
       <w:r>
         <w:t>Dead Conifer Index</w:t>
       </w:r>
@@ -4053,7 +4037,7 @@
       <w:pPr>
         <w:pStyle w:val="Heading2"/>
       </w:pPr>
-      <w:bookmarkStart w:id="12" w:name="_Toc411435272"/>
+      <w:bookmarkStart w:id="12" w:name="_Toc433965726"/>
       <w:bookmarkEnd w:id="11"/>
       <w:r>
         <w:t>Post Disturbance Information</w:t>
@@ -4293,7 +4277,7 @@
       <w:pPr>
         <w:pStyle w:val="Heading2"/>
       </w:pPr>
-      <w:bookmarkStart w:id="14" w:name="_Toc411435273"/>
+      <w:bookmarkStart w:id="14" w:name="_Toc433965727"/>
       <w:bookmarkEnd w:id="13"/>
       <w:r>
         <w:t>Major Versions</w:t>
@@ -4305,7 +4289,7 @@
         <w:pStyle w:val="Heading3"/>
         <w:ind w:left="720" w:hanging="720"/>
       </w:pPr>
-      <w:bookmarkStart w:id="15" w:name="_Toc411435274"/>
+      <w:bookmarkStart w:id="15" w:name="_Toc433965728"/>
       <w:r>
         <w:t>Version 2.0</w:t>
       </w:r>
@@ -4332,7 +4316,7 @@
       <w:pPr>
         <w:pStyle w:val="Heading2"/>
       </w:pPr>
-      <w:bookmarkStart w:id="16" w:name="_Toc411435275"/>
+      <w:bookmarkStart w:id="16" w:name="_Toc433965729"/>
       <w:r>
         <w:t>Minor Versions</w:t>
       </w:r>
@@ -4343,7 +4327,7 @@
         <w:pStyle w:val="Heading3"/>
         <w:ind w:left="720" w:hanging="720"/>
       </w:pPr>
-      <w:bookmarkStart w:id="17" w:name="_Toc411435276"/>
+      <w:bookmarkStart w:id="17" w:name="_Toc433965730"/>
       <w:r>
         <w:t>Version 2.1</w:t>
       </w:r>
@@ -4375,7 +4359,7 @@
       <w:pPr>
         <w:pStyle w:val="Heading2"/>
       </w:pPr>
-      <w:bookmarkStart w:id="18" w:name="_Toc411435277"/>
+      <w:bookmarkStart w:id="18" w:name="_Toc433965731"/>
       <w:r>
         <w:lastRenderedPageBreak/>
         <w:t>Acknowledgements</w:t>
@@ -4461,7 +4445,7 @@
         <w:pStyle w:val="Heading1"/>
       </w:pPr>
       <w:bookmarkStart w:id="19" w:name="_Toc102232959"/>
-      <w:bookmarkStart w:id="20" w:name="_Toc411435278"/>
+      <w:bookmarkStart w:id="20" w:name="_Toc433965732"/>
       <w:r>
         <w:lastRenderedPageBreak/>
         <w:t>Input File</w:t>
@@ -4515,7 +4499,7 @@
       <w:bookmarkStart w:id="21" w:name="_Toc112235332"/>
       <w:bookmarkStart w:id="22" w:name="_Toc133386213"/>
       <w:bookmarkStart w:id="23" w:name="_Toc133907148"/>
-      <w:bookmarkStart w:id="24" w:name="_Toc411435279"/>
+      <w:bookmarkStart w:id="24" w:name="_Toc433965733"/>
       <w:proofErr w:type="spellStart"/>
       <w:r>
         <w:t>LandisData</w:t>
@@ -4571,7 +4555,7 @@
       <w:pPr>
         <w:pStyle w:val="Heading2"/>
       </w:pPr>
-      <w:bookmarkStart w:id="28" w:name="_Toc411435280"/>
+      <w:bookmarkStart w:id="28" w:name="_Toc433965734"/>
       <w:proofErr w:type="spellStart"/>
       <w:r>
         <w:t>Timestep</w:t>
@@ -4634,7 +4618,7 @@
       <w:pPr>
         <w:pStyle w:val="Heading2"/>
       </w:pPr>
-      <w:bookmarkStart w:id="29" w:name="_Toc411435281"/>
+      <w:bookmarkStart w:id="29" w:name="_Toc433965735"/>
       <w:r>
         <w:t>Species Fuel Coefficients</w:t>
       </w:r>
@@ -4666,7 +4650,7 @@
       <w:pPr>
         <w:pStyle w:val="Heading2"/>
       </w:pPr>
-      <w:bookmarkStart w:id="30" w:name="_Toc411435282"/>
+      <w:bookmarkStart w:id="30" w:name="_Toc433965736"/>
       <w:r>
         <w:t>Hardwood Maximum</w:t>
       </w:r>
@@ -4699,7 +4683,7 @@
       <w:pPr>
         <w:pStyle w:val="Heading2"/>
       </w:pPr>
-      <w:bookmarkStart w:id="32" w:name="_Toc411435283"/>
+      <w:bookmarkStart w:id="32" w:name="_Toc433965737"/>
       <w:bookmarkEnd w:id="31"/>
       <w:r>
         <w:t>Dead Fir Maximum Age</w:t>
@@ -4751,7 +4735,7 @@
       <w:pPr>
         <w:pStyle w:val="Heading2"/>
       </w:pPr>
-      <w:bookmarkStart w:id="34" w:name="_Toc411435284"/>
+      <w:bookmarkStart w:id="34" w:name="_Toc433965738"/>
       <w:r>
         <w:t>Fuel Type Table</w:t>
       </w:r>
@@ -5233,7 +5217,7 @@
       <w:pPr>
         <w:pStyle w:val="Heading2"/>
       </w:pPr>
-      <w:bookmarkStart w:id="36" w:name="_Toc411435285"/>
+      <w:bookmarkStart w:id="36" w:name="_Toc433965739"/>
       <w:bookmarkEnd w:id="35"/>
       <w:r>
         <w:t>Post Disturbance Fuel Information</w:t>
@@ -5505,7 +5489,7 @@
       </w:pPr>
       <w:bookmarkStart w:id="39" w:name="_Toc133907170"/>
       <w:bookmarkStart w:id="40" w:name="_Toc102232960"/>
-      <w:bookmarkStart w:id="41" w:name="_Toc411435286"/>
+      <w:bookmarkStart w:id="41" w:name="_Toc433965740"/>
       <w:bookmarkEnd w:id="37"/>
       <w:bookmarkEnd w:id="38"/>
       <w:r>
@@ -5692,9 +5676,15 @@
       <w:pPr>
         <w:pStyle w:val="Heading2"/>
       </w:pPr>
-      <w:bookmarkStart w:id="43" w:name="_Toc411435287"/>
-      <w:r>
-        <w:t>Percent Conifer Map Name</w:t>
+      <w:bookmarkStart w:id="43" w:name="_Toc433965741"/>
+      <w:r>
+        <w:t xml:space="preserve">Percent Conifer </w:t>
+      </w:r>
+      <w:r>
+        <w:t>File</w:t>
+      </w:r>
+      <w:r>
+        <w:t xml:space="preserve"> Name</w:t>
       </w:r>
       <w:r>
         <w:t xml:space="preserve"> (Optional)</w:t>
@@ -5720,7 +5710,15 @@
           <w:sz w:val="24"/>
           <w:szCs w:val="24"/>
         </w:rPr>
-        <w:t xml:space="preserve">The next parameter, </w:t>
+        <w:t>T</w:t>
+      </w:r>
+      <w:r>
+        <w:rPr>
+          <w:rFonts w:ascii="Times New Roman" w:hAnsi="Times New Roman"/>
+          <w:sz w:val="24"/>
+          <w:szCs w:val="24"/>
+        </w:rPr>
+        <w:t xml:space="preserve">he next parameter, </w:t>
       </w:r>
       <w:proofErr w:type="spellStart"/>
       <w:r>
@@ -5729,7 +5727,15 @@
           <w:sz w:val="24"/>
           <w:szCs w:val="24"/>
         </w:rPr>
-        <w:t>PctConiferMapName</w:t>
+        <w:t>PctConiferFile</w:t>
+      </w:r>
+      <w:r>
+        <w:rPr>
+          <w:rFonts w:ascii="Times New Roman" w:hAnsi="Times New Roman"/>
+          <w:sz w:val="24"/>
+          <w:szCs w:val="24"/>
+        </w:rPr>
+        <w:t>Name</w:t>
       </w:r>
       <w:proofErr w:type="spellEnd"/>
       <w:r>
@@ -5790,7 +5796,7 @@
       <w:pPr>
         <w:pStyle w:val="Heading2"/>
       </w:pPr>
-      <w:bookmarkStart w:id="44" w:name="_Toc411435288"/>
+      <w:bookmarkStart w:id="44" w:name="_Toc433965742"/>
       <w:r>
         <w:t>Percent Dead Fir Map Name</w:t>
       </w:r>
@@ -5882,7 +5888,7 @@
       <w:bookmarkStart w:id="45" w:name="_Toc133386212"/>
       <w:bookmarkStart w:id="46" w:name="_Toc133907147"/>
       <w:bookmarkStart w:id="47" w:name="_Ref133933751"/>
-      <w:bookmarkStart w:id="48" w:name="_Toc411435289"/>
+      <w:bookmarkStart w:id="48" w:name="_Toc433965743"/>
       <w:bookmarkEnd w:id="42"/>
       <w:r>
         <w:lastRenderedPageBreak/>
@@ -6736,7 +6742,7 @@
         <w:rFonts w:ascii="Arial" w:hAnsi="Arial" w:cs="Arial"/>
         <w:noProof/>
       </w:rPr>
-      <w:t>1</w:t>
+      <w:t>2</w:t>
     </w:r>
     <w:r>
       <w:rPr>
@@ -6805,21 +6811,11 @@
     <w:r>
       <w:t xml:space="preserve"> v</w:t>
     </w:r>
-    <w:r>
-      <w:fldChar w:fldCharType="begin"/>
-    </w:r>
-    <w:r>
-      <w:instrText xml:space="preserve"> DOCPROPERTY  "Extension Version"  \* MERGEFORMAT </w:instrText>
-    </w:r>
-    <w:r>
-      <w:fldChar w:fldCharType="separate"/>
-    </w:r>
-    <w:r>
-      <w:t>2.0</w:t>
-    </w:r>
-    <w:r>
-      <w:fldChar w:fldCharType="end"/>
-    </w:r>
+    <w:fldSimple w:instr=" DOCPROPERTY  &quot;Extension Version&quot;  \* MERGEFORMAT ">
+      <w:r>
+        <w:t>2.0</w:t>
+      </w:r>
+    </w:fldSimple>
     <w:r>
       <w:fldChar w:fldCharType="begin"/>
     </w:r>
@@ -7597,7 +7593,7 @@
   <w:style w:type="paragraph" w:default="1" w:styleId="Normal">
     <w:name w:val="Normal"/>
     <w:qFormat/>
-    <w:rsid w:val="000208A7"/>
+    <w:rsid w:val="004C02B7"/>
     <w:pPr>
       <w:spacing w:after="200" w:line="276" w:lineRule="auto"/>
     </w:pPr>
@@ -7773,7 +7769,7 @@
     <w:uiPriority w:val="1"/>
     <w:semiHidden/>
     <w:unhideWhenUsed/>
-    <w:rsid w:val="000208A7"/>
+    <w:rsid w:val="004C02B7"/>
   </w:style>
   <w:style w:type="table" w:default="1" w:styleId="TableNormal">
     <w:name w:val="Normal Table"/>
@@ -7795,7 +7791,7 @@
     <w:uiPriority w:val="99"/>
     <w:semiHidden/>
     <w:unhideWhenUsed/>
-    <w:rsid w:val="000208A7"/>
+    <w:rsid w:val="004C02B7"/>
   </w:style>
   <w:style w:type="paragraph" w:customStyle="1" w:styleId="heading">
     <w:name w:val="heading"/>

</xml_diff>